<commit_message>
Updated of week 6 meeting
This meeting was held in Discord
</commit_message>
<xml_diff>
--- a/Meeting Minutes/MEETING MINUTES WK06.docx
+++ b/Meeting Minutes/MEETING MINUTES WK06.docx
@@ -32,8 +32,6 @@
         </w:rPr>
         <w:t xml:space="preserve"> – Discord meeting </w:t>
       </w:r>
-      <w:bookmarkStart w:id="0" w:name="_GoBack"/>
-      <w:bookmarkEnd w:id="0"/>
     </w:p>
     <w:p>
       <w:r>
@@ -82,39 +80,20 @@
     </w:p>
     <w:p>
       <w:r>
-        <w:t xml:space="preserve">Apologies </w:t>
-      </w:r>
-      <w:proofErr w:type="gramStart"/>
-      <w:r>
-        <w:t>from:-</w:t>
-      </w:r>
-      <w:proofErr w:type="gramEnd"/>
-    </w:p>
-    <w:p>
-      <w:pPr>
-        <w:rPr>
-          <w:b/>
-        </w:rPr>
-      </w:pPr>
-      <w:r>
-        <w:rPr>
-          <w:b/>
-        </w:rPr>
-        <w:t xml:space="preserve">Item </w:t>
-      </w:r>
-      <w:proofErr w:type="gramStart"/>
-      <w:r>
-        <w:rPr>
-          <w:b/>
-        </w:rPr>
-        <w:t>One:-</w:t>
-      </w:r>
-      <w:proofErr w:type="gramEnd"/>
-      <w:r>
-        <w:rPr>
-          <w:b/>
-        </w:rPr>
-        <w:t xml:space="preserve">  </w:t>
+        <w:t>Apologies from:-</w:t>
+      </w:r>
+    </w:p>
+    <w:p>
+      <w:pPr>
+        <w:rPr>
+          <w:b/>
+        </w:rPr>
+      </w:pPr>
+      <w:r>
+        <w:rPr>
+          <w:b/>
+        </w:rPr>
+        <w:t xml:space="preserve">Item One:-  </w:t>
       </w:r>
       <w:proofErr w:type="spellStart"/>
       <w:r>
@@ -141,27 +120,13 @@
         <w:rPr>
           <w:b/>
         </w:rPr>
-        <w:t xml:space="preserve">What went </w:t>
-      </w:r>
-      <w:proofErr w:type="gramStart"/>
-      <w:r>
-        <w:rPr>
-          <w:b/>
-        </w:rPr>
-        <w:t>well</w:t>
-      </w:r>
-      <w:r>
-        <w:rPr>
-          <w:b/>
-        </w:rPr>
-        <w:t xml:space="preserve"> :</w:t>
-      </w:r>
-      <w:proofErr w:type="gramEnd"/>
-      <w:r>
-        <w:rPr>
-          <w:b/>
-        </w:rPr>
-        <w:t xml:space="preserve">  be specific </w:t>
+        <w:t>What went well</w:t>
+      </w:r>
+      <w:r>
+        <w:rPr>
+          <w:b/>
+        </w:rPr>
+        <w:t xml:space="preserve"> :  be specific </w:t>
       </w:r>
     </w:p>
     <w:p>
@@ -194,27 +159,13 @@
         <w:rPr>
           <w:b/>
         </w:rPr>
-        <w:t xml:space="preserve">What went </w:t>
-      </w:r>
-      <w:proofErr w:type="gramStart"/>
-      <w:r>
-        <w:rPr>
-          <w:b/>
-        </w:rPr>
-        <w:t>badly</w:t>
-      </w:r>
-      <w:r>
-        <w:rPr>
-          <w:b/>
-        </w:rPr>
-        <w:t xml:space="preserve"> :</w:t>
-      </w:r>
-      <w:proofErr w:type="gramEnd"/>
-      <w:r>
-        <w:rPr>
-          <w:b/>
-        </w:rPr>
-        <w:t xml:space="preserve"> be specific</w:t>
+        <w:t>What went badly</w:t>
+      </w:r>
+      <w:r>
+        <w:rPr>
+          <w:b/>
+        </w:rPr>
+        <w:t xml:space="preserve"> : be specific</w:t>
       </w:r>
     </w:p>
     <w:p>
@@ -261,7 +212,6 @@
         <w:t xml:space="preserve">Feedback </w:t>
       </w:r>
       <w:proofErr w:type="spellStart"/>
-      <w:proofErr w:type="gramStart"/>
       <w:r>
         <w:rPr>
           <w:b/>
@@ -273,14 +223,7 @@
         <w:rPr>
           <w:b/>
         </w:rPr>
-        <w:t xml:space="preserve"> :</w:t>
-      </w:r>
-      <w:proofErr w:type="gramEnd"/>
-      <w:r>
-        <w:rPr>
-          <w:b/>
-        </w:rPr>
-        <w:t xml:space="preserve"> On any aspect of the game, either from tutors, or </w:t>
+        <w:t xml:space="preserve"> : On any aspect of the game, either from tutors, or </w:t>
       </w:r>
       <w:proofErr w:type="spellStart"/>
       <w:r>
@@ -309,15 +252,7 @@
     </w:p>
     <w:p>
       <w:r>
-        <w:t xml:space="preserve">Alex also </w:t>
-      </w:r>
-      <w:proofErr w:type="gramStart"/>
-      <w:r>
-        <w:t>made a recommendation that</w:t>
-      </w:r>
-      <w:proofErr w:type="gramEnd"/>
-      <w:r>
-        <w:t xml:space="preserve"> when it comes to the weapon wheel </w:t>
+        <w:t xml:space="preserve">Alex also made a recommendation that when it comes to the weapon wheel </w:t>
       </w:r>
       <w:r>
         <w:t xml:space="preserve">we should have bullets available and show </w:t>
@@ -336,9 +271,9 @@
         </w:rPr>
         <w:lastRenderedPageBreak/>
         <w:drawing>
-          <wp:inline distT="0" distB="0" distL="0" distR="0" wp14:anchorId="47A32BF8" wp14:editId="4BCC9FE4">
-            <wp:extent cx="5731510" cy="3748405"/>
-            <wp:effectExtent l="0" t="0" r="2540" b="4445"/>
+          <wp:inline distT="0" distB="0" distL="0" distR="0" wp14:anchorId="0186655D" wp14:editId="1155C130">
+            <wp:extent cx="5731510" cy="3931285"/>
+            <wp:effectExtent l="0" t="0" r="2540" b="0"/>
             <wp:docPr id="1" name="Picture 1"/>
             <wp:cNvGraphicFramePr>
               <a:graphicFrameLocks xmlns:a="http://schemas.openxmlformats.org/drawingml/2006/main" noChangeAspect="1"/>
@@ -359,7 +294,7 @@
                   <pic:spPr>
                     <a:xfrm>
                       <a:off x="0" y="0"/>
-                      <a:ext cx="5731510" cy="3748405"/>
+                      <a:ext cx="5731510" cy="3931285"/>
                     </a:xfrm>
                     <a:prstGeom prst="rect">
                       <a:avLst/>
@@ -371,6 +306,8 @@
           </wp:inline>
         </w:drawing>
       </w:r>
+      <w:bookmarkStart w:id="0" w:name="_GoBack"/>
+      <w:bookmarkEnd w:id="0"/>
     </w:p>
     <w:p/>
     <w:p/>

</xml_diff>